<commit_message>
docs: merge proposal docs
</commit_message>
<xml_diff>
--- a/Climate Crisis Proposal.docx
+++ b/Climate Crisis Proposal.docx
@@ -1,6 +1,6 @@
 
 <file path=word/document.xml><?xml version="1.0" encoding="utf-8"?>
-<w:document xmlns:wpc="http://schemas.microsoft.com/office/word/2010/wordprocessingCanvas" xmlns:cx="http://schemas.microsoft.com/office/drawing/2014/chartex" xmlns:cx1="http://schemas.microsoft.com/office/drawing/2015/9/8/chartex" xmlns:cx2="http://schemas.microsoft.com/office/drawing/2015/10/21/chartex" xmlns:cx3="http://schemas.microsoft.com/office/drawing/2016/5/9/chartex" xmlns:cx4="http://schemas.microsoft.com/office/drawing/2016/5/10/chartex" xmlns:cx5="http://schemas.microsoft.com/office/drawing/2016/5/11/chartex" xmlns:cx6="http://schemas.microsoft.com/office/drawing/2016/5/12/chartex" xmlns:cx7="http://schemas.microsoft.com/office/drawing/2016/5/13/chartex" xmlns:cx8="http://schemas.microsoft.com/office/drawing/2016/5/14/chartex" xmlns:mc="http://schemas.openxmlformats.org/markup-compatibility/2006" xmlns:aink="http://schemas.microsoft.com/office/drawing/2016/ink" xmlns:am3d="http://schemas.microsoft.com/office/drawing/2017/model3d" xmlns:o="urn:schemas-microsoft-com:office:office" xmlns:r="http://schemas.openxmlformats.org/officeDocument/2006/relationships" xmlns:m="http://schemas.openxmlformats.org/officeDocument/2006/math" xmlns:v="urn:schemas-microsoft-com:vml" xmlns:wp14="http://schemas.microsoft.com/office/word/2010/wordprocessingDrawing" xmlns:wp="http://schemas.openxmlformats.org/drawingml/2006/wordprocessingDrawing" xmlns:w10="urn:schemas-microsoft-com:office:word" xmlns:w="http://schemas.openxmlformats.org/wordprocessingml/2006/main" xmlns:w14="http://schemas.microsoft.com/office/word/2010/wordml" xmlns:w15="http://schemas.microsoft.com/office/word/2012/wordml" xmlns:w16cid="http://schemas.microsoft.com/office/word/2016/wordml/cid" xmlns:w16se="http://schemas.microsoft.com/office/word/2015/wordml/symex" xmlns:wpg="http://schemas.microsoft.com/office/word/2010/wordprocessingGroup" xmlns:wpi="http://schemas.microsoft.com/office/word/2010/wordprocessingInk" xmlns:wne="http://schemas.microsoft.com/office/word/2006/wordml" xmlns:wps="http://schemas.microsoft.com/office/word/2010/wordprocessingShape" mc:Ignorable="w14 w15 w16se w16cid wp14">
+<w:document xmlns:wpc="http://schemas.microsoft.com/office/word/2010/wordprocessingCanvas" xmlns:cx="http://schemas.microsoft.com/office/drawing/2014/chartex" xmlns:cx1="http://schemas.microsoft.com/office/drawing/2015/9/8/chartex" xmlns:cx2="http://schemas.microsoft.com/office/drawing/2015/10/21/chartex" xmlns:cx3="http://schemas.microsoft.com/office/drawing/2016/5/9/chartex" xmlns:cx4="http://schemas.microsoft.com/office/drawing/2016/5/10/chartex" xmlns:cx5="http://schemas.microsoft.com/office/drawing/2016/5/11/chartex" xmlns:cx6="http://schemas.microsoft.com/office/drawing/2016/5/12/chartex" xmlns:cx7="http://schemas.microsoft.com/office/drawing/2016/5/13/chartex" xmlns:cx8="http://schemas.microsoft.com/office/drawing/2016/5/14/chartex" xmlns:mc="http://schemas.openxmlformats.org/markup-compatibility/2006" xmlns:aink="http://schemas.microsoft.com/office/drawing/2016/ink" xmlns:am3d="http://schemas.microsoft.com/office/drawing/2017/model3d" xmlns:o="urn:schemas-microsoft-com:office:office" xmlns:r="http://schemas.openxmlformats.org/officeDocument/2006/relationships" xmlns:m="http://schemas.openxmlformats.org/officeDocument/2006/math" xmlns:v="urn:schemas-microsoft-com:vml" xmlns:wp14="http://schemas.microsoft.com/office/word/2010/wordprocessingDrawing" xmlns:wp="http://schemas.openxmlformats.org/drawingml/2006/wordprocessingDrawing" xmlns:w10="urn:schemas-microsoft-com:office:word" xmlns:w="http://schemas.openxmlformats.org/wordprocessingml/2006/main" xmlns:w14="http://schemas.microsoft.com/office/word/2010/wordml" xmlns:w15="http://schemas.microsoft.com/office/word/2012/wordml" xmlns:w16cex="http://schemas.microsoft.com/office/word/2018/wordml/cex" xmlns:w16cid="http://schemas.microsoft.com/office/word/2016/wordml/cid" xmlns:w16="http://schemas.microsoft.com/office/word/2018/wordml" xmlns:w16se="http://schemas.microsoft.com/office/word/2015/wordml/symex" xmlns:wpg="http://schemas.microsoft.com/office/word/2010/wordprocessingGroup" xmlns:wpi="http://schemas.microsoft.com/office/word/2010/wordprocessingInk" xmlns:wne="http://schemas.microsoft.com/office/word/2006/wordml" xmlns:wps="http://schemas.microsoft.com/office/word/2010/wordprocessingShape" mc:Ignorable="w14 w15 w16se w16cid w16 w16cex wp14">
   <w:body>
     <w:p>
       <w:pPr>
@@ -29,7 +29,31 @@
         <w:ind w:firstLine="720"/>
       </w:pPr>
       <w:r>
-        <w:t>With so much science behind the fight against climate change and global warming, we wanted to get a chance to cut through the noise and take a look ourselves. There are so many rich data sources online and they are FREE, which is fantastic news for the SMU student on a budget.  We have decided to follow 5 different metrics that may show us the trends that may give us an understand of how the climate, specifically within the continental United States, has shifted over the past decades. We will be looking at historical data pertaining to:</w:t>
+        <w:t xml:space="preserve">With so much science behind the fight against climate change and global warming, we wanted to get a chance to cut through the noise and take a look ourselves. There are so many rich data sources online and they are FREE, which is fantastic news for the SMU student on a budget.  We have decided to follow 5 different metrics that may show us the trends that may give us an understand of how the climate, specifically within the continental United States, has shifted over the past decades. </w:t>
+      </w:r>
+    </w:p>
+    <w:p>
+      <w:pPr>
+        <w:ind w:firstLine="720"/>
+      </w:pPr>
+      <w:r>
+        <w:t xml:space="preserve">GitHub Link: </w:t>
+      </w:r>
+      <w:hyperlink r:id="rId7" w:history="1">
+        <w:r>
+          <w:rPr>
+            <w:rStyle w:val="Hyperlink"/>
+          </w:rPr>
+          <w:t>https://github.com/abordetskiy/Climate-Crisis.git</w:t>
+        </w:r>
+      </w:hyperlink>
+    </w:p>
+    <w:p>
+      <w:pPr>
+        <w:ind w:firstLine="720"/>
+      </w:pPr>
+      <w:r>
+        <w:t>We will be looking at historical data pertaining to:</w:t>
       </w:r>
     </w:p>
     <w:p>
@@ -52,7 +76,7 @@
           <w:numId w:val="1"/>
         </w:numPr>
       </w:pPr>
-      <w:hyperlink r:id="rId7" w:history="1">
+      <w:hyperlink r:id="rId8" w:history="1">
         <w:r>
           <w:rPr>
             <w:rStyle w:val="Hyperlink"/>
@@ -83,7 +107,7 @@
           <w:numId w:val="1"/>
         </w:numPr>
       </w:pPr>
-      <w:hyperlink r:id="rId8" w:history="1">
+      <w:hyperlink r:id="rId9" w:history="1">
         <w:r>
           <w:rPr>
             <w:rStyle w:val="Hyperlink"/>
@@ -177,7 +201,7 @@
           <w:numId w:val="1"/>
         </w:numPr>
       </w:pPr>
-      <w:hyperlink r:id="rId9" w:history="1">
+      <w:hyperlink r:id="rId10" w:history="1">
         <w:r>
           <w:rPr>
             <w:rStyle w:val="Hyperlink"/>
@@ -214,7 +238,7 @@
           <w:numId w:val="1"/>
         </w:numPr>
       </w:pPr>
-      <w:hyperlink r:id="rId10" w:history="1">
+      <w:hyperlink r:id="rId11" w:history="1">
         <w:r>
           <w:rPr>
             <w:rStyle w:val="Hyperlink"/>
@@ -256,7 +280,7 @@
           <w:numId w:val="1"/>
         </w:numPr>
       </w:pPr>
-      <w:hyperlink r:id="rId11" w:history="1">
+      <w:hyperlink r:id="rId12" w:history="1">
         <w:r>
           <w:rPr>
             <w:rStyle w:val="Hyperlink"/>
@@ -266,16 +290,63 @@
       </w:hyperlink>
     </w:p>
     <w:p>
-      <w:pPr>
-        <w:pStyle w:val="ListParagraph"/>
-        <w:ind w:left="2160"/>
-      </w:pPr>
-      <w:bookmarkStart w:id="1" w:name="_GoBack"/>
-      <w:bookmarkEnd w:id="1"/>
-    </w:p>
-    <w:p>
-      <w:r>
-        <w:br w:type="page"/>
+      <w:r>
+        <w:t>Preliminary Site map</w:t>
+      </w:r>
+    </w:p>
+    <w:p>
+      <w:r>
+        <w:rPr>
+          <w:noProof/>
+        </w:rPr>
+        <w:drawing>
+          <wp:inline distT="0" distB="0" distL="0" distR="0" wp14:anchorId="35095FFD" wp14:editId="7F7D1A01">
+            <wp:extent cx="5934075" cy="1800225"/>
+            <wp:effectExtent l="0" t="0" r="9525" b="9525"/>
+            <wp:docPr id="7" name="Picture 7"/>
+            <wp:cNvGraphicFramePr>
+              <a:graphicFrameLocks xmlns:a="http://schemas.openxmlformats.org/drawingml/2006/main" noChangeAspect="1"/>
+            </wp:cNvGraphicFramePr>
+            <a:graphic xmlns:a="http://schemas.openxmlformats.org/drawingml/2006/main">
+              <a:graphicData uri="http://schemas.openxmlformats.org/drawingml/2006/picture">
+                <pic:pic xmlns:pic="http://schemas.openxmlformats.org/drawingml/2006/picture">
+                  <pic:nvPicPr>
+                    <pic:cNvPr id="0" name="Picture 2"/>
+                    <pic:cNvPicPr>
+                      <a:picLocks noChangeAspect="1" noChangeArrowheads="1"/>
+                    </pic:cNvPicPr>
+                  </pic:nvPicPr>
+                  <pic:blipFill>
+                    <a:blip r:embed="rId13">
+                      <a:extLst>
+                        <a:ext uri="{28A0092B-C50C-407E-A947-70E740481C1C}">
+                          <a14:useLocalDpi xmlns:a14="http://schemas.microsoft.com/office/drawing/2010/main" val="0"/>
+                        </a:ext>
+                      </a:extLst>
+                    </a:blip>
+                    <a:srcRect/>
+                    <a:stretch>
+                      <a:fillRect/>
+                    </a:stretch>
+                  </pic:blipFill>
+                  <pic:spPr bwMode="auto">
+                    <a:xfrm>
+                      <a:off x="0" y="0"/>
+                      <a:ext cx="5934075" cy="1800225"/>
+                    </a:xfrm>
+                    <a:prstGeom prst="rect">
+                      <a:avLst/>
+                    </a:prstGeom>
+                    <a:noFill/>
+                    <a:ln>
+                      <a:noFill/>
+                    </a:ln>
+                  </pic:spPr>
+                </pic:pic>
+              </a:graphicData>
+            </a:graphic>
+          </wp:inline>
+        </w:drawing>
       </w:r>
     </w:p>
     <w:p>
@@ -302,7 +373,7 @@
                     </pic:cNvPicPr>
                   </pic:nvPicPr>
                   <pic:blipFill>
-                    <a:blip r:embed="rId12">
+                    <a:blip r:embed="rId14">
                       <a:extLst>
                         <a:ext uri="{28A0092B-C50C-407E-A947-70E740481C1C}">
                           <a14:useLocalDpi xmlns:a14="http://schemas.microsoft.com/office/drawing/2010/main" val="0"/>
@@ -363,7 +434,7 @@
                     </pic:cNvPicPr>
                   </pic:nvPicPr>
                   <pic:blipFill>
-                    <a:blip r:embed="rId13">
+                    <a:blip r:embed="rId15">
                       <a:extLst>
                         <a:ext uri="{28A0092B-C50C-407E-A947-70E740481C1C}">
                           <a14:useLocalDpi xmlns:a14="http://schemas.microsoft.com/office/drawing/2010/main" val="0"/>
@@ -424,7 +495,7 @@
                     </pic:cNvPicPr>
                   </pic:nvPicPr>
                   <pic:blipFill>
-                    <a:blip r:embed="rId14">
+                    <a:blip r:embed="rId16">
                       <a:extLst>
                         <a:ext uri="{28A0092B-C50C-407E-A947-70E740481C1C}">
                           <a14:useLocalDpi xmlns:a14="http://schemas.microsoft.com/office/drawing/2010/main" val="0"/>
@@ -456,44 +527,180 @@
         </w:drawing>
       </w:r>
     </w:p>
-    <w:p/>
-    <w:p/>
-    <w:p/>
-    <w:p>
-      <w:r>
-        <w:br/>
-      </w:r>
-      <w:r>
-        <w:br/>
-      </w:r>
-      <w:r>
-        <w:br/>
-      </w:r>
-    </w:p>
-    <w:p>
-      <w:r>
-        <w:br w:type="page"/>
-      </w:r>
-    </w:p>
-    <w:p>
-      <w:pPr>
-        <w:jc w:val="center"/>
-      </w:pPr>
-      <w:r>
-        <w:lastRenderedPageBreak/>
-        <w:t>Sea Surface Variance Chart</w:t>
-      </w:r>
-    </w:p>
-    <w:p>
-      <w:pPr>
-        <w:jc w:val="center"/>
-      </w:pPr>
+    <w:p>
       <w:r>
         <w:rPr>
           <w:noProof/>
         </w:rPr>
         <w:drawing>
-          <wp:inline distT="0" distB="0" distL="0" distR="0" wp14:anchorId="7A1E65A2" wp14:editId="4609E865">
+          <wp:inline distT="0" distB="0" distL="0" distR="0" wp14:anchorId="2C2C8AE2" wp14:editId="76A2A3AC">
+            <wp:extent cx="6343223" cy="1905000"/>
+            <wp:effectExtent l="0" t="0" r="635" b="0"/>
+            <wp:docPr id="9" name="Picture 9"/>
+            <wp:cNvGraphicFramePr/>
+            <a:graphic xmlns:a="http://schemas.openxmlformats.org/drawingml/2006/main">
+              <a:graphicData uri="http://schemas.openxmlformats.org/drawingml/2006/picture">
+                <pic:pic xmlns:pic="http://schemas.openxmlformats.org/drawingml/2006/picture">
+                  <pic:nvPicPr>
+                    <pic:cNvPr id="9" name="Picture 9"/>
+                    <pic:cNvPicPr/>
+                  </pic:nvPicPr>
+                  <pic:blipFill>
+                    <a:blip r:embed="rId17" cstate="print">
+                      <a:extLst>
+                        <a:ext uri="{28A0092B-C50C-407E-A947-70E740481C1C}">
+                          <a14:useLocalDpi xmlns:a14="http://schemas.microsoft.com/office/drawing/2010/main" val="0"/>
+                        </a:ext>
+                      </a:extLst>
+                    </a:blip>
+                    <a:stretch>
+                      <a:fillRect/>
+                    </a:stretch>
+                  </pic:blipFill>
+                  <pic:spPr>
+                    <a:xfrm>
+                      <a:off x="0" y="0"/>
+                      <a:ext cx="6353243" cy="1908009"/>
+                    </a:xfrm>
+                    <a:prstGeom prst="rect">
+                      <a:avLst/>
+                    </a:prstGeom>
+                  </pic:spPr>
+                </pic:pic>
+              </a:graphicData>
+            </a:graphic>
+          </wp:inline>
+        </w:drawing>
+      </w:r>
+    </w:p>
+    <w:p/>
+    <w:p/>
+    <w:p>
+      <w:r>
+        <w:lastRenderedPageBreak/>
+        <w:br/>
+      </w:r>
+      <w:r>
+        <w:rPr>
+          <w:noProof/>
+        </w:rPr>
+        <w:drawing>
+          <wp:inline distT="0" distB="0" distL="0" distR="0" wp14:anchorId="268094B6" wp14:editId="2DD5DD10">
+            <wp:extent cx="5475605" cy="4872990"/>
+            <wp:effectExtent l="0" t="0" r="0" b="3810"/>
+            <wp:docPr id="8" name="Picture 8"/>
+            <wp:cNvGraphicFramePr/>
+            <a:graphic xmlns:a="http://schemas.openxmlformats.org/drawingml/2006/main">
+              <a:graphicData uri="http://schemas.openxmlformats.org/drawingml/2006/picture">
+                <pic:pic xmlns:pic="http://schemas.openxmlformats.org/drawingml/2006/picture">
+                  <pic:nvPicPr>
+                    <pic:cNvPr id="7" name="Picture 7"/>
+                    <pic:cNvPicPr/>
+                  </pic:nvPicPr>
+                  <pic:blipFill>
+                    <a:blip r:embed="rId18">
+                      <a:extLst>
+                        <a:ext uri="{28A0092B-C50C-407E-A947-70E740481C1C}">
+                          <a14:useLocalDpi xmlns:a14="http://schemas.microsoft.com/office/drawing/2010/main" val="0"/>
+                        </a:ext>
+                      </a:extLst>
+                    </a:blip>
+                    <a:stretch>
+                      <a:fillRect/>
+                    </a:stretch>
+                  </pic:blipFill>
+                  <pic:spPr>
+                    <a:xfrm>
+                      <a:off x="0" y="0"/>
+                      <a:ext cx="5475605" cy="4872990"/>
+                    </a:xfrm>
+                    <a:prstGeom prst="rect">
+                      <a:avLst/>
+                    </a:prstGeom>
+                  </pic:spPr>
+                </pic:pic>
+              </a:graphicData>
+            </a:graphic>
+          </wp:inline>
+        </w:drawing>
+      </w:r>
+      <w:r>
+        <w:rPr>
+          <w:noProof/>
+        </w:rPr>
+        <w:t xml:space="preserve"> </w:t>
+      </w:r>
+      <w:r>
+        <w:rPr>
+          <w:noProof/>
+        </w:rPr>
+        <w:lastRenderedPageBreak/>
+        <w:drawing>
+          <wp:inline distT="0" distB="0" distL="0" distR="0" wp14:anchorId="5FAFF0FA" wp14:editId="68E6219B">
+            <wp:extent cx="5943600" cy="3195955"/>
+            <wp:effectExtent l="0" t="0" r="0" b="4445"/>
+            <wp:docPr id="6" name="Picture 6"/>
+            <wp:cNvGraphicFramePr/>
+            <a:graphic xmlns:a="http://schemas.openxmlformats.org/drawingml/2006/main">
+              <a:graphicData uri="http://schemas.openxmlformats.org/drawingml/2006/picture">
+                <pic:pic xmlns:pic="http://schemas.openxmlformats.org/drawingml/2006/picture">
+                  <pic:nvPicPr>
+                    <pic:cNvPr id="6" name="Picture 6"/>
+                    <pic:cNvPicPr/>
+                  </pic:nvPicPr>
+                  <pic:blipFill>
+                    <a:blip r:embed="rId19" cstate="print">
+                      <a:extLst>
+                        <a:ext uri="{28A0092B-C50C-407E-A947-70E740481C1C}">
+                          <a14:useLocalDpi xmlns:a14="http://schemas.microsoft.com/office/drawing/2010/main" val="0"/>
+                        </a:ext>
+                      </a:extLst>
+                    </a:blip>
+                    <a:stretch>
+                      <a:fillRect/>
+                    </a:stretch>
+                  </pic:blipFill>
+                  <pic:spPr>
+                    <a:xfrm>
+                      <a:off x="0" y="0"/>
+                      <a:ext cx="5943600" cy="3195955"/>
+                    </a:xfrm>
+                    <a:prstGeom prst="rect">
+                      <a:avLst/>
+                    </a:prstGeom>
+                  </pic:spPr>
+                </pic:pic>
+              </a:graphicData>
+            </a:graphic>
+          </wp:inline>
+        </w:drawing>
+      </w:r>
+      <w:r>
+        <w:br/>
+      </w:r>
+      <w:r>
+        <w:br/>
+      </w:r>
+    </w:p>
+    <w:p>
+      <w:r>
+        <w:br w:type="page"/>
+      </w:r>
+      <w:r>
+        <w:lastRenderedPageBreak/>
+        <w:t>Sea Surface Variance Chart</w:t>
+      </w:r>
+    </w:p>
+    <w:p>
+      <w:pPr>
+        <w:jc w:val="center"/>
+      </w:pPr>
+      <w:r>
+        <w:rPr>
+          <w:noProof/>
+        </w:rPr>
+        <w:drawing>
+          <wp:inline distT="0" distB="0" distL="0" distR="0" wp14:anchorId="7A1E65A2" wp14:editId="47E61E47">
             <wp:extent cx="5806051" cy="4642338"/>
             <wp:effectExtent l="0" t="0" r="0" b="6350"/>
             <wp:docPr id="4" name="Picture 4"/>
@@ -508,7 +715,7 @@
                     <pic:cNvPicPr/>
                   </pic:nvPicPr>
                   <pic:blipFill>
-                    <a:blip r:embed="rId15">
+                    <a:blip r:embed="rId20">
                       <a:extLst>
                         <a:ext uri="{28A0092B-C50C-407E-A947-70E740481C1C}">
                           <a14:useLocalDpi xmlns:a14="http://schemas.microsoft.com/office/drawing/2010/main" val="0"/>
@@ -522,7 +729,7 @@
                   <pic:spPr>
                     <a:xfrm>
                       <a:off x="0" y="0"/>
-                      <a:ext cx="5810520" cy="4645911"/>
+                      <a:ext cx="5806051" cy="4642338"/>
                     </a:xfrm>
                     <a:prstGeom prst="rect">
                       <a:avLst/>
@@ -608,7 +815,7 @@
                     <pic:cNvPicPr/>
                   </pic:nvPicPr>
                   <pic:blipFill>
-                    <a:blip r:embed="rId16">
+                    <a:blip r:embed="rId21">
                       <a:extLst>
                         <a:ext uri="{28A0092B-C50C-407E-A947-70E740481C1C}">
                           <a14:useLocalDpi xmlns:a14="http://schemas.microsoft.com/office/drawing/2010/main" val="0"/>
@@ -636,10 +843,12 @@
       </w:r>
     </w:p>
     <w:sectPr>
-      <w:headerReference w:type="default" r:id="rId17"/>
+      <w:headerReference w:type="default" r:id="rId22"/>
+      <w:headerReference w:type="first" r:id="rId23"/>
       <w:pgSz w:w="12240" w:h="15840"/>
       <w:pgMar w:top="1440" w:right="1440" w:bottom="1440" w:left="1440" w:header="720" w:footer="720" w:gutter="0"/>
       <w:cols w:space="720"/>
+      <w:titlePg/>
       <w:docGrid w:linePitch="360"/>
     </w:sectPr>
   </w:body>
@@ -647,7 +856,7 @@
 </file>
 
 <file path=word/endnotes.xml><?xml version="1.0" encoding="utf-8"?>
-<w:endnotes xmlns:wpc="http://schemas.microsoft.com/office/word/2010/wordprocessingCanvas" xmlns:cx="http://schemas.microsoft.com/office/drawing/2014/chartex" xmlns:cx1="http://schemas.microsoft.com/office/drawing/2015/9/8/chartex" xmlns:cx2="http://schemas.microsoft.com/office/drawing/2015/10/21/chartex" xmlns:cx3="http://schemas.microsoft.com/office/drawing/2016/5/9/chartex" xmlns:cx4="http://schemas.microsoft.com/office/drawing/2016/5/10/chartex" xmlns:cx5="http://schemas.microsoft.com/office/drawing/2016/5/11/chartex" xmlns:cx6="http://schemas.microsoft.com/office/drawing/2016/5/12/chartex" xmlns:cx7="http://schemas.microsoft.com/office/drawing/2016/5/13/chartex" xmlns:cx8="http://schemas.microsoft.com/office/drawing/2016/5/14/chartex" xmlns:mc="http://schemas.openxmlformats.org/markup-compatibility/2006" xmlns:aink="http://schemas.microsoft.com/office/drawing/2016/ink" xmlns:am3d="http://schemas.microsoft.com/office/drawing/2017/model3d" xmlns:o="urn:schemas-microsoft-com:office:office" xmlns:r="http://schemas.openxmlformats.org/officeDocument/2006/relationships" xmlns:m="http://schemas.openxmlformats.org/officeDocument/2006/math" xmlns:v="urn:schemas-microsoft-com:vml" xmlns:wp14="http://schemas.microsoft.com/office/word/2010/wordprocessingDrawing" xmlns:wp="http://schemas.openxmlformats.org/drawingml/2006/wordprocessingDrawing" xmlns:w10="urn:schemas-microsoft-com:office:word" xmlns:w="http://schemas.openxmlformats.org/wordprocessingml/2006/main" xmlns:w14="http://schemas.microsoft.com/office/word/2010/wordml" xmlns:w15="http://schemas.microsoft.com/office/word/2012/wordml" xmlns:w16cid="http://schemas.microsoft.com/office/word/2016/wordml/cid" xmlns:w16se="http://schemas.microsoft.com/office/word/2015/wordml/symex" xmlns:wpg="http://schemas.microsoft.com/office/word/2010/wordprocessingGroup" xmlns:wpi="http://schemas.microsoft.com/office/word/2010/wordprocessingInk" xmlns:wne="http://schemas.microsoft.com/office/word/2006/wordml" xmlns:wps="http://schemas.microsoft.com/office/word/2010/wordprocessingShape" mc:Ignorable="w14 w15 w16se w16cid wp14">
+<w:endnotes xmlns:wpc="http://schemas.microsoft.com/office/word/2010/wordprocessingCanvas" xmlns:cx="http://schemas.microsoft.com/office/drawing/2014/chartex" xmlns:cx1="http://schemas.microsoft.com/office/drawing/2015/9/8/chartex" xmlns:cx2="http://schemas.microsoft.com/office/drawing/2015/10/21/chartex" xmlns:cx3="http://schemas.microsoft.com/office/drawing/2016/5/9/chartex" xmlns:cx4="http://schemas.microsoft.com/office/drawing/2016/5/10/chartex" xmlns:cx5="http://schemas.microsoft.com/office/drawing/2016/5/11/chartex" xmlns:cx6="http://schemas.microsoft.com/office/drawing/2016/5/12/chartex" xmlns:cx7="http://schemas.microsoft.com/office/drawing/2016/5/13/chartex" xmlns:cx8="http://schemas.microsoft.com/office/drawing/2016/5/14/chartex" xmlns:mc="http://schemas.openxmlformats.org/markup-compatibility/2006" xmlns:aink="http://schemas.microsoft.com/office/drawing/2016/ink" xmlns:am3d="http://schemas.microsoft.com/office/drawing/2017/model3d" xmlns:o="urn:schemas-microsoft-com:office:office" xmlns:r="http://schemas.openxmlformats.org/officeDocument/2006/relationships" xmlns:m="http://schemas.openxmlformats.org/officeDocument/2006/math" xmlns:v="urn:schemas-microsoft-com:vml" xmlns:wp14="http://schemas.microsoft.com/office/word/2010/wordprocessingDrawing" xmlns:wp="http://schemas.openxmlformats.org/drawingml/2006/wordprocessingDrawing" xmlns:w10="urn:schemas-microsoft-com:office:word" xmlns:w="http://schemas.openxmlformats.org/wordprocessingml/2006/main" xmlns:w14="http://schemas.microsoft.com/office/word/2010/wordml" xmlns:w15="http://schemas.microsoft.com/office/word/2012/wordml" xmlns:w16cex="http://schemas.microsoft.com/office/word/2018/wordml/cex" xmlns:w16cid="http://schemas.microsoft.com/office/word/2016/wordml/cid" xmlns:w16="http://schemas.microsoft.com/office/word/2018/wordml" xmlns:w16se="http://schemas.microsoft.com/office/word/2015/wordml/symex" xmlns:wpg="http://schemas.microsoft.com/office/word/2010/wordprocessingGroup" xmlns:wpi="http://schemas.microsoft.com/office/word/2010/wordprocessingInk" xmlns:wne="http://schemas.microsoft.com/office/word/2006/wordml" xmlns:wps="http://schemas.microsoft.com/office/word/2010/wordprocessingShape" mc:Ignorable="w14 w15 w16se w16cid w16 w16cex wp14">
   <w:endnote w:type="separator" w:id="-1">
     <w:p>
       <w:pPr>
@@ -672,7 +881,7 @@
 </file>
 
 <file path=word/footnotes.xml><?xml version="1.0" encoding="utf-8"?>
-<w:footnotes xmlns:wpc="http://schemas.microsoft.com/office/word/2010/wordprocessingCanvas" xmlns:cx="http://schemas.microsoft.com/office/drawing/2014/chartex" xmlns:cx1="http://schemas.microsoft.com/office/drawing/2015/9/8/chartex" xmlns:cx2="http://schemas.microsoft.com/office/drawing/2015/10/21/chartex" xmlns:cx3="http://schemas.microsoft.com/office/drawing/2016/5/9/chartex" xmlns:cx4="http://schemas.microsoft.com/office/drawing/2016/5/10/chartex" xmlns:cx5="http://schemas.microsoft.com/office/drawing/2016/5/11/chartex" xmlns:cx6="http://schemas.microsoft.com/office/drawing/2016/5/12/chartex" xmlns:cx7="http://schemas.microsoft.com/office/drawing/2016/5/13/chartex" xmlns:cx8="http://schemas.microsoft.com/office/drawing/2016/5/14/chartex" xmlns:mc="http://schemas.openxmlformats.org/markup-compatibility/2006" xmlns:aink="http://schemas.microsoft.com/office/drawing/2016/ink" xmlns:am3d="http://schemas.microsoft.com/office/drawing/2017/model3d" xmlns:o="urn:schemas-microsoft-com:office:office" xmlns:r="http://schemas.openxmlformats.org/officeDocument/2006/relationships" xmlns:m="http://schemas.openxmlformats.org/officeDocument/2006/math" xmlns:v="urn:schemas-microsoft-com:vml" xmlns:wp14="http://schemas.microsoft.com/office/word/2010/wordprocessingDrawing" xmlns:wp="http://schemas.openxmlformats.org/drawingml/2006/wordprocessingDrawing" xmlns:w10="urn:schemas-microsoft-com:office:word" xmlns:w="http://schemas.openxmlformats.org/wordprocessingml/2006/main" xmlns:w14="http://schemas.microsoft.com/office/word/2010/wordml" xmlns:w15="http://schemas.microsoft.com/office/word/2012/wordml" xmlns:w16cid="http://schemas.microsoft.com/office/word/2016/wordml/cid" xmlns:w16se="http://schemas.microsoft.com/office/word/2015/wordml/symex" xmlns:wpg="http://schemas.microsoft.com/office/word/2010/wordprocessingGroup" xmlns:wpi="http://schemas.microsoft.com/office/word/2010/wordprocessingInk" xmlns:wne="http://schemas.microsoft.com/office/word/2006/wordml" xmlns:wps="http://schemas.microsoft.com/office/word/2010/wordprocessingShape" mc:Ignorable="w14 w15 w16se w16cid wp14">
+<w:footnotes xmlns:wpc="http://schemas.microsoft.com/office/word/2010/wordprocessingCanvas" xmlns:cx="http://schemas.microsoft.com/office/drawing/2014/chartex" xmlns:cx1="http://schemas.microsoft.com/office/drawing/2015/9/8/chartex" xmlns:cx2="http://schemas.microsoft.com/office/drawing/2015/10/21/chartex" xmlns:cx3="http://schemas.microsoft.com/office/drawing/2016/5/9/chartex" xmlns:cx4="http://schemas.microsoft.com/office/drawing/2016/5/10/chartex" xmlns:cx5="http://schemas.microsoft.com/office/drawing/2016/5/11/chartex" xmlns:cx6="http://schemas.microsoft.com/office/drawing/2016/5/12/chartex" xmlns:cx7="http://schemas.microsoft.com/office/drawing/2016/5/13/chartex" xmlns:cx8="http://schemas.microsoft.com/office/drawing/2016/5/14/chartex" xmlns:mc="http://schemas.openxmlformats.org/markup-compatibility/2006" xmlns:aink="http://schemas.microsoft.com/office/drawing/2016/ink" xmlns:am3d="http://schemas.microsoft.com/office/drawing/2017/model3d" xmlns:o="urn:schemas-microsoft-com:office:office" xmlns:r="http://schemas.openxmlformats.org/officeDocument/2006/relationships" xmlns:m="http://schemas.openxmlformats.org/officeDocument/2006/math" xmlns:v="urn:schemas-microsoft-com:vml" xmlns:wp14="http://schemas.microsoft.com/office/word/2010/wordprocessingDrawing" xmlns:wp="http://schemas.openxmlformats.org/drawingml/2006/wordprocessingDrawing" xmlns:w10="urn:schemas-microsoft-com:office:word" xmlns:w="http://schemas.openxmlformats.org/wordprocessingml/2006/main" xmlns:w14="http://schemas.microsoft.com/office/word/2010/wordml" xmlns:w15="http://schemas.microsoft.com/office/word/2012/wordml" xmlns:w16cex="http://schemas.microsoft.com/office/word/2018/wordml/cex" xmlns:w16cid="http://schemas.microsoft.com/office/word/2016/wordml/cid" xmlns:w16="http://schemas.microsoft.com/office/word/2018/wordml" xmlns:w16se="http://schemas.microsoft.com/office/word/2015/wordml/symex" xmlns:wpg="http://schemas.microsoft.com/office/word/2010/wordprocessingGroup" xmlns:wpi="http://schemas.microsoft.com/office/word/2010/wordprocessingInk" xmlns:wne="http://schemas.microsoft.com/office/word/2006/wordml" xmlns:wps="http://schemas.microsoft.com/office/word/2010/wordprocessingShape" mc:Ignorable="w14 w15 w16se w16cid w16 w16cex wp14">
   <w:footnote w:type="separator" w:id="-1">
     <w:p>
       <w:pPr>
@@ -697,7 +906,41 @@
 </file>
 
 <file path=word/header1.xml><?xml version="1.0" encoding="utf-8"?>
-<w:hdr xmlns:wpc="http://schemas.microsoft.com/office/word/2010/wordprocessingCanvas" xmlns:cx="http://schemas.microsoft.com/office/drawing/2014/chartex" xmlns:cx1="http://schemas.microsoft.com/office/drawing/2015/9/8/chartex" xmlns:cx2="http://schemas.microsoft.com/office/drawing/2015/10/21/chartex" xmlns:cx3="http://schemas.microsoft.com/office/drawing/2016/5/9/chartex" xmlns:cx4="http://schemas.microsoft.com/office/drawing/2016/5/10/chartex" xmlns:cx5="http://schemas.microsoft.com/office/drawing/2016/5/11/chartex" xmlns:cx6="http://schemas.microsoft.com/office/drawing/2016/5/12/chartex" xmlns:cx7="http://schemas.microsoft.com/office/drawing/2016/5/13/chartex" xmlns:cx8="http://schemas.microsoft.com/office/drawing/2016/5/14/chartex" xmlns:mc="http://schemas.openxmlformats.org/markup-compatibility/2006" xmlns:aink="http://schemas.microsoft.com/office/drawing/2016/ink" xmlns:am3d="http://schemas.microsoft.com/office/drawing/2017/model3d" xmlns:o="urn:schemas-microsoft-com:office:office" xmlns:r="http://schemas.openxmlformats.org/officeDocument/2006/relationships" xmlns:m="http://schemas.openxmlformats.org/officeDocument/2006/math" xmlns:v="urn:schemas-microsoft-com:vml" xmlns:wp14="http://schemas.microsoft.com/office/word/2010/wordprocessingDrawing" xmlns:wp="http://schemas.openxmlformats.org/drawingml/2006/wordprocessingDrawing" xmlns:w10="urn:schemas-microsoft-com:office:word" xmlns:w="http://schemas.openxmlformats.org/wordprocessingml/2006/main" xmlns:w14="http://schemas.microsoft.com/office/word/2010/wordml" xmlns:w15="http://schemas.microsoft.com/office/word/2012/wordml" xmlns:w16cid="http://schemas.microsoft.com/office/word/2016/wordml/cid" xmlns:w16se="http://schemas.microsoft.com/office/word/2015/wordml/symex" xmlns:wpg="http://schemas.microsoft.com/office/word/2010/wordprocessingGroup" xmlns:wpi="http://schemas.microsoft.com/office/word/2010/wordprocessingInk" xmlns:wne="http://schemas.microsoft.com/office/word/2006/wordml" xmlns:wps="http://schemas.microsoft.com/office/word/2010/wordprocessingShape" mc:Ignorable="w14 w15 w16se w16cid wp14">
+<w:hdr xmlns:wpc="http://schemas.microsoft.com/office/word/2010/wordprocessingCanvas" xmlns:cx="http://schemas.microsoft.com/office/drawing/2014/chartex" xmlns:cx1="http://schemas.microsoft.com/office/drawing/2015/9/8/chartex" xmlns:cx2="http://schemas.microsoft.com/office/drawing/2015/10/21/chartex" xmlns:cx3="http://schemas.microsoft.com/office/drawing/2016/5/9/chartex" xmlns:cx4="http://schemas.microsoft.com/office/drawing/2016/5/10/chartex" xmlns:cx5="http://schemas.microsoft.com/office/drawing/2016/5/11/chartex" xmlns:cx6="http://schemas.microsoft.com/office/drawing/2016/5/12/chartex" xmlns:cx7="http://schemas.microsoft.com/office/drawing/2016/5/13/chartex" xmlns:cx8="http://schemas.microsoft.com/office/drawing/2016/5/14/chartex" xmlns:mc="http://schemas.openxmlformats.org/markup-compatibility/2006" xmlns:aink="http://schemas.microsoft.com/office/drawing/2016/ink" xmlns:am3d="http://schemas.microsoft.com/office/drawing/2017/model3d" xmlns:o="urn:schemas-microsoft-com:office:office" xmlns:r="http://schemas.openxmlformats.org/officeDocument/2006/relationships" xmlns:m="http://schemas.openxmlformats.org/officeDocument/2006/math" xmlns:v="urn:schemas-microsoft-com:vml" xmlns:wp14="http://schemas.microsoft.com/office/word/2010/wordprocessingDrawing" xmlns:wp="http://schemas.openxmlformats.org/drawingml/2006/wordprocessingDrawing" xmlns:w10="urn:schemas-microsoft-com:office:word" xmlns:w="http://schemas.openxmlformats.org/wordprocessingml/2006/main" xmlns:w14="http://schemas.microsoft.com/office/word/2010/wordml" xmlns:w15="http://schemas.microsoft.com/office/word/2012/wordml" xmlns:w16cex="http://schemas.microsoft.com/office/word/2018/wordml/cex" xmlns:w16cid="http://schemas.microsoft.com/office/word/2016/wordml/cid" xmlns:w16="http://schemas.microsoft.com/office/word/2018/wordml" xmlns:w16se="http://schemas.microsoft.com/office/word/2015/wordml/symex" xmlns:wpg="http://schemas.microsoft.com/office/word/2010/wordprocessingGroup" xmlns:wpi="http://schemas.microsoft.com/office/word/2010/wordprocessingInk" xmlns:wne="http://schemas.microsoft.com/office/word/2006/wordml" xmlns:wps="http://schemas.microsoft.com/office/word/2010/wordprocessingShape" mc:Ignorable="w14 w15 w16se w16cid w16 w16cex wp14">
+  <w:p>
+    <w:pPr>
+      <w:pStyle w:val="Header"/>
+      <w:jc w:val="right"/>
+    </w:pPr>
+    <w:proofErr w:type="spellStart"/>
+    <w:r>
+      <w:t>MetaData</w:t>
+    </w:r>
+    <w:proofErr w:type="spellEnd"/>
+    <w:r>
+      <w:t xml:space="preserve"> Screenshots &amp; </w:t>
+    </w:r>
+    <w:r>
+      <w:t>“</w:t>
+    </w:r>
+    <w:r>
+      <w:t>I</w:t>
+    </w:r>
+    <w:r>
+      <w:t xml:space="preserve">nspiring” </w:t>
+    </w:r>
+    <w:r>
+      <w:t>V</w:t>
+    </w:r>
+    <w:r>
+      <w:t>isualizations</w:t>
+    </w:r>
+  </w:p>
+</w:hdr>
+</file>
+
+<file path=word/header2.xml><?xml version="1.0" encoding="utf-8"?>
+<w:hdr xmlns:wpc="http://schemas.microsoft.com/office/word/2010/wordprocessingCanvas" xmlns:cx="http://schemas.microsoft.com/office/drawing/2014/chartex" xmlns:cx1="http://schemas.microsoft.com/office/drawing/2015/9/8/chartex" xmlns:cx2="http://schemas.microsoft.com/office/drawing/2015/10/21/chartex" xmlns:cx3="http://schemas.microsoft.com/office/drawing/2016/5/9/chartex" xmlns:cx4="http://schemas.microsoft.com/office/drawing/2016/5/10/chartex" xmlns:cx5="http://schemas.microsoft.com/office/drawing/2016/5/11/chartex" xmlns:cx6="http://schemas.microsoft.com/office/drawing/2016/5/12/chartex" xmlns:cx7="http://schemas.microsoft.com/office/drawing/2016/5/13/chartex" xmlns:cx8="http://schemas.microsoft.com/office/drawing/2016/5/14/chartex" xmlns:mc="http://schemas.openxmlformats.org/markup-compatibility/2006" xmlns:aink="http://schemas.microsoft.com/office/drawing/2016/ink" xmlns:am3d="http://schemas.microsoft.com/office/drawing/2017/model3d" xmlns:o="urn:schemas-microsoft-com:office:office" xmlns:r="http://schemas.openxmlformats.org/officeDocument/2006/relationships" xmlns:m="http://schemas.openxmlformats.org/officeDocument/2006/math" xmlns:v="urn:schemas-microsoft-com:vml" xmlns:wp14="http://schemas.microsoft.com/office/word/2010/wordprocessingDrawing" xmlns:wp="http://schemas.openxmlformats.org/drawingml/2006/wordprocessingDrawing" xmlns:w10="urn:schemas-microsoft-com:office:word" xmlns:w="http://schemas.openxmlformats.org/wordprocessingml/2006/main" xmlns:w14="http://schemas.microsoft.com/office/word/2010/wordml" xmlns:w15="http://schemas.microsoft.com/office/word/2012/wordml" xmlns:w16cex="http://schemas.microsoft.com/office/word/2018/wordml/cex" xmlns:w16cid="http://schemas.microsoft.com/office/word/2016/wordml/cid" xmlns:w16="http://schemas.microsoft.com/office/word/2018/wordml" xmlns:w16se="http://schemas.microsoft.com/office/word/2015/wordml/symex" xmlns:wpg="http://schemas.microsoft.com/office/word/2010/wordprocessingGroup" xmlns:wpi="http://schemas.microsoft.com/office/word/2010/wordprocessingInk" xmlns:wne="http://schemas.microsoft.com/office/word/2006/wordml" xmlns:wps="http://schemas.microsoft.com/office/word/2010/wordprocessingShape" mc:Ignorable="w14 w15 w16se w16cid w16 w16cex wp14">
   <w:p>
     <w:pPr>
       <w:spacing w:after="0"/>
@@ -752,16 +995,11 @@
       <w:t>, Jacob Greenbaum</w:t>
     </w:r>
   </w:p>
-  <w:p>
-    <w:pPr>
-      <w:pStyle w:val="Header"/>
-    </w:pPr>
-  </w:p>
 </w:hdr>
 </file>
 
 <file path=word/numbering.xml><?xml version="1.0" encoding="utf-8"?>
-<w:numbering xmlns:wpc="http://schemas.microsoft.com/office/word/2010/wordprocessingCanvas" xmlns:cx="http://schemas.microsoft.com/office/drawing/2014/chartex" xmlns:cx1="http://schemas.microsoft.com/office/drawing/2015/9/8/chartex" xmlns:cx2="http://schemas.microsoft.com/office/drawing/2015/10/21/chartex" xmlns:cx3="http://schemas.microsoft.com/office/drawing/2016/5/9/chartex" xmlns:cx4="http://schemas.microsoft.com/office/drawing/2016/5/10/chartex" xmlns:cx5="http://schemas.microsoft.com/office/drawing/2016/5/11/chartex" xmlns:cx6="http://schemas.microsoft.com/office/drawing/2016/5/12/chartex" xmlns:cx7="http://schemas.microsoft.com/office/drawing/2016/5/13/chartex" xmlns:cx8="http://schemas.microsoft.com/office/drawing/2016/5/14/chartex" xmlns:mc="http://schemas.openxmlformats.org/markup-compatibility/2006" xmlns:aink="http://schemas.microsoft.com/office/drawing/2016/ink" xmlns:am3d="http://schemas.microsoft.com/office/drawing/2017/model3d" xmlns:o="urn:schemas-microsoft-com:office:office" xmlns:r="http://schemas.openxmlformats.org/officeDocument/2006/relationships" xmlns:m="http://schemas.openxmlformats.org/officeDocument/2006/math" xmlns:v="urn:schemas-microsoft-com:vml" xmlns:wp14="http://schemas.microsoft.com/office/word/2010/wordprocessingDrawing" xmlns:wp="http://schemas.openxmlformats.org/drawingml/2006/wordprocessingDrawing" xmlns:w10="urn:schemas-microsoft-com:office:word" xmlns:w="http://schemas.openxmlformats.org/wordprocessingml/2006/main" xmlns:w14="http://schemas.microsoft.com/office/word/2010/wordml" xmlns:w15="http://schemas.microsoft.com/office/word/2012/wordml" xmlns:w16cid="http://schemas.microsoft.com/office/word/2016/wordml/cid" xmlns:w16se="http://schemas.microsoft.com/office/word/2015/wordml/symex" xmlns:wpg="http://schemas.microsoft.com/office/word/2010/wordprocessingGroup" xmlns:wpi="http://schemas.microsoft.com/office/word/2010/wordprocessingInk" xmlns:wne="http://schemas.microsoft.com/office/word/2006/wordml" xmlns:wps="http://schemas.microsoft.com/office/word/2010/wordprocessingShape" mc:Ignorable="w14 w15 w16se w16cid wp14">
+<w:numbering xmlns:wpc="http://schemas.microsoft.com/office/word/2010/wordprocessingCanvas" xmlns:cx="http://schemas.microsoft.com/office/drawing/2014/chartex" xmlns:cx1="http://schemas.microsoft.com/office/drawing/2015/9/8/chartex" xmlns:cx2="http://schemas.microsoft.com/office/drawing/2015/10/21/chartex" xmlns:cx3="http://schemas.microsoft.com/office/drawing/2016/5/9/chartex" xmlns:cx4="http://schemas.microsoft.com/office/drawing/2016/5/10/chartex" xmlns:cx5="http://schemas.microsoft.com/office/drawing/2016/5/11/chartex" xmlns:cx6="http://schemas.microsoft.com/office/drawing/2016/5/12/chartex" xmlns:cx7="http://schemas.microsoft.com/office/drawing/2016/5/13/chartex" xmlns:cx8="http://schemas.microsoft.com/office/drawing/2016/5/14/chartex" xmlns:mc="http://schemas.openxmlformats.org/markup-compatibility/2006" xmlns:aink="http://schemas.microsoft.com/office/drawing/2016/ink" xmlns:am3d="http://schemas.microsoft.com/office/drawing/2017/model3d" xmlns:o="urn:schemas-microsoft-com:office:office" xmlns:r="http://schemas.openxmlformats.org/officeDocument/2006/relationships" xmlns:m="http://schemas.openxmlformats.org/officeDocument/2006/math" xmlns:v="urn:schemas-microsoft-com:vml" xmlns:wp14="http://schemas.microsoft.com/office/word/2010/wordprocessingDrawing" xmlns:wp="http://schemas.openxmlformats.org/drawingml/2006/wordprocessingDrawing" xmlns:w10="urn:schemas-microsoft-com:office:word" xmlns:w="http://schemas.openxmlformats.org/wordprocessingml/2006/main" xmlns:w14="http://schemas.microsoft.com/office/word/2010/wordml" xmlns:w15="http://schemas.microsoft.com/office/word/2012/wordml" xmlns:w16cex="http://schemas.microsoft.com/office/word/2018/wordml/cex" xmlns:w16cid="http://schemas.microsoft.com/office/word/2016/wordml/cid" xmlns:w16="http://schemas.microsoft.com/office/word/2018/wordml" xmlns:w16se="http://schemas.microsoft.com/office/word/2015/wordml/symex" xmlns:wpg="http://schemas.microsoft.com/office/word/2010/wordprocessingGroup" xmlns:wpi="http://schemas.microsoft.com/office/word/2010/wordprocessingInk" xmlns:wne="http://schemas.microsoft.com/office/word/2006/wordml" xmlns:wps="http://schemas.microsoft.com/office/word/2010/wordprocessingShape" mc:Ignorable="w14 w15 w16se w16cid w16 w16cex wp14">
   <w:abstractNum w:abstractNumId="0" w15:restartNumberingAfterBreak="0">
     <w:nsid w:val="60A6788F"/>
     <w:multiLevelType w:val="hybridMultilevel"/>
@@ -882,7 +1120,7 @@
 </file>
 
 <file path=word/styles.xml><?xml version="1.0" encoding="utf-8"?>
-<w:styles xmlns:mc="http://schemas.openxmlformats.org/markup-compatibility/2006" xmlns:r="http://schemas.openxmlformats.org/officeDocument/2006/relationships" xmlns:w="http://schemas.openxmlformats.org/wordprocessingml/2006/main" xmlns:w14="http://schemas.microsoft.com/office/word/2010/wordml" xmlns:w15="http://schemas.microsoft.com/office/word/2012/wordml" xmlns:w16cid="http://schemas.microsoft.com/office/word/2016/wordml/cid" xmlns:w16se="http://schemas.microsoft.com/office/word/2015/wordml/symex" mc:Ignorable="w14 w15 w16se w16cid">
+<w:styles xmlns:mc="http://schemas.openxmlformats.org/markup-compatibility/2006" xmlns:r="http://schemas.openxmlformats.org/officeDocument/2006/relationships" xmlns:w="http://schemas.openxmlformats.org/wordprocessingml/2006/main" xmlns:w14="http://schemas.microsoft.com/office/word/2010/wordml" xmlns:w15="http://schemas.microsoft.com/office/word/2012/wordml" xmlns:w16cex="http://schemas.microsoft.com/office/word/2018/wordml/cex" xmlns:w16cid="http://schemas.microsoft.com/office/word/2016/wordml/cid" xmlns:w16="http://schemas.microsoft.com/office/word/2018/wordml" xmlns:w16se="http://schemas.microsoft.com/office/word/2015/wordml/symex" mc:Ignorable="w14 w15 w16se w16cid w16 w16cex">
   <w:docDefaults>
     <w:rPrDefault>
       <w:rPr>
@@ -898,7 +1136,7 @@
       </w:pPr>
     </w:pPrDefault>
   </w:docDefaults>
-  <w:latentStyles w:defLockedState="0" w:defUIPriority="99" w:defSemiHidden="0" w:defUnhideWhenUsed="0" w:defQFormat="0" w:count="375">
+  <w:latentStyles w:defLockedState="0" w:defUIPriority="99" w:defSemiHidden="0" w:defUnhideWhenUsed="0" w:defQFormat="0" w:count="376">
     <w:lsdException w:name="Normal" w:uiPriority="0" w:qFormat="1"/>
     <w:lsdException w:name="heading 1" w:uiPriority="9" w:qFormat="1"/>
     <w:lsdException w:name="heading 2" w:semiHidden="1" w:uiPriority="9" w:unhideWhenUsed="1" w:qFormat="1"/>
@@ -1004,7 +1242,6 @@
     <w:lsdException w:name="HTML Sample" w:semiHidden="1" w:unhideWhenUsed="1"/>
     <w:lsdException w:name="HTML Typewriter" w:semiHidden="1" w:unhideWhenUsed="1"/>
     <w:lsdException w:name="HTML Variable" w:semiHidden="1" w:unhideWhenUsed="1"/>
-    <w:lsdException w:name="Normal Table" w:semiHidden="1" w:unhideWhenUsed="1"/>
     <w:lsdException w:name="annotation subject" w:semiHidden="1" w:unhideWhenUsed="1"/>
     <w:lsdException w:name="No List" w:semiHidden="1" w:unhideWhenUsed="1"/>
     <w:lsdException w:name="Outline List 1" w:semiHidden="1" w:unhideWhenUsed="1"/>
@@ -1051,10 +1288,8 @@
     <w:lsdException w:name="Table Subtle 2" w:semiHidden="1" w:unhideWhenUsed="1"/>
     <w:lsdException w:name="Table Web 1" w:semiHidden="1" w:unhideWhenUsed="1"/>
     <w:lsdException w:name="Table Web 2" w:semiHidden="1" w:unhideWhenUsed="1"/>
-    <w:lsdException w:name="Table Web 3" w:semiHidden="1" w:unhideWhenUsed="1"/>
     <w:lsdException w:name="Balloon Text" w:semiHidden="1" w:unhideWhenUsed="1"/>
     <w:lsdException w:name="Table Grid" w:uiPriority="39"/>
-    <w:lsdException w:name="Table Theme" w:semiHidden="1" w:unhideWhenUsed="1"/>
     <w:lsdException w:name="Placeholder Text" w:semiHidden="1"/>
     <w:lsdException w:name="No Spacing" w:uiPriority="1" w:qFormat="1"/>
     <w:lsdException w:name="Light Shading" w:uiPriority="60"/>
@@ -1274,6 +1509,7 @@
     <w:lsdException w:name="Smart Hyperlink" w:semiHidden="1" w:unhideWhenUsed="1"/>
     <w:lsdException w:name="Hashtag" w:semiHidden="1" w:unhideWhenUsed="1"/>
     <w:lsdException w:name="Unresolved Mention" w:semiHidden="1" w:unhideWhenUsed="1"/>
+    <w:lsdException w:name="Smart Link" w:semiHidden="1" w:unhideWhenUsed="1"/>
   </w:latentStyles>
   <w:style w:type="paragraph" w:default="1" w:styleId="Normal">
     <w:name w:val="Normal"/>

</xml_diff>